<commit_message>
update notes week 2
</commit_message>
<xml_diff>
--- a/Notes/01-Basics_of_Modeling_Typed.docx
+++ b/Notes/01-Basics_of_Modeling_Typed.docx
@@ -307,41 +307,23 @@
         <w:rPr>
           <w:rStyle w:val="NormalTok"/>
         </w:rPr>
-        <w:t xml:space="preserve">#creating a </w:t>
-      </w:r>
-      <w:proofErr w:type="spellStart"/>
-      <w:r>
-        <w:rPr>
-          <w:rStyle w:val="NormalTok"/>
-        </w:rPr>
-        <w:t>tibble</w:t>
-      </w:r>
-      <w:proofErr w:type="spellEnd"/>
-      <w:r>
-        <w:rPr>
-          <w:rStyle w:val="NormalTok"/>
-        </w:rPr>
-        <w:t xml:space="preserve">, which is a special data frame, called </w:t>
-      </w:r>
-      <w:proofErr w:type="spellStart"/>
-      <w:r>
-        <w:rPr>
-          <w:rStyle w:val="NormalTok"/>
-        </w:rPr>
-        <w:t>bike_share</w:t>
-      </w:r>
-      <w:proofErr w:type="spellEnd"/>
+        <w:t>#creating a tibble, which is a special data frame, called bike_share</w:t>
+      </w:r>
       <w:r>
         <w:br/>
       </w:r>
-      <w:proofErr w:type="spellStart"/>
-      <w:r>
-        <w:rPr>
-          <w:rStyle w:val="NormalTok"/>
-        </w:rPr>
-        <w:t>bike_share</w:t>
-      </w:r>
-      <w:proofErr w:type="spellEnd"/>
+      <w:r>
+        <w:rPr>
+          <w:rStyle w:val="NormalTok"/>
+        </w:rPr>
+        <w:t xml:space="preserve">bike_share </w:t>
+      </w:r>
+      <w:r>
+        <w:rPr>
+          <w:rStyle w:val="OtherTok"/>
+        </w:rPr>
+        <w:t>&lt;-</w:t>
+      </w:r>
       <w:r>
         <w:rPr>
           <w:rStyle w:val="NormalTok"/>
@@ -350,9 +332,50 @@
       </w:r>
       <w:r>
         <w:rPr>
-          <w:rStyle w:val="OtherTok"/>
-        </w:rPr>
-        <w:t>&lt;-</w:t>
+          <w:rStyle w:val="FunctionTok"/>
+        </w:rPr>
+        <w:t>read_</w:t>
+      </w:r>
+      <w:proofErr w:type="gramStart"/>
+      <w:r>
+        <w:rPr>
+          <w:rStyle w:val="FunctionTok"/>
+        </w:rPr>
+        <w:t>csv</w:t>
+      </w:r>
+      <w:r>
+        <w:rPr>
+          <w:rStyle w:val="NormalTok"/>
+        </w:rPr>
+        <w:t>(</w:t>
+      </w:r>
+      <w:proofErr w:type="gramEnd"/>
+      <w:r>
+        <w:rPr>
+          <w:rStyle w:val="StringTok"/>
+        </w:rPr>
+        <w:t>"https://www4.stat.ncsu.edu/online/datasets/SeoulBikeData.csv"</w:t>
+      </w:r>
+      <w:r>
+        <w:rPr>
+          <w:rStyle w:val="NormalTok"/>
+        </w:rPr>
+        <w:t>,</w:t>
+      </w:r>
+      <w:r>
+        <w:br/>
+      </w:r>
+      <w:r>
+        <w:rPr>
+          <w:rStyle w:val="NormalTok"/>
+        </w:rPr>
+        <w:t xml:space="preserve">                       </w:t>
+      </w:r>
+      <w:r>
+        <w:rPr>
+          <w:rStyle w:val="AttributeTok"/>
+        </w:rPr>
+        <w:t>local =</w:t>
       </w:r>
       <w:r>
         <w:rPr>
@@ -364,14 +387,97 @@
         <w:rPr>
           <w:rStyle w:val="FunctionTok"/>
         </w:rPr>
-        <w:t>read_</w:t>
-      </w:r>
-      <w:proofErr w:type="gramStart"/>
+        <w:t>locale</w:t>
+      </w:r>
+      <w:r>
+        <w:rPr>
+          <w:rStyle w:val="NormalTok"/>
+        </w:rPr>
+        <w:t>(</w:t>
+      </w:r>
+      <w:r>
+        <w:rPr>
+          <w:rStyle w:val="AttributeTok"/>
+        </w:rPr>
+        <w:t>encoding =</w:t>
+      </w:r>
+      <w:r>
+        <w:rPr>
+          <w:rStyle w:val="NormalTok"/>
+        </w:rPr>
+        <w:t xml:space="preserve"> </w:t>
+      </w:r>
+      <w:r>
+        <w:rPr>
+          <w:rStyle w:val="StringTok"/>
+        </w:rPr>
+        <w:t>"latin1"</w:t>
+      </w:r>
+      <w:r>
+        <w:rPr>
+          <w:rStyle w:val="NormalTok"/>
+        </w:rPr>
+        <w:t>))</w:t>
+      </w:r>
+      <w:r>
+        <w:br/>
+      </w:r>
+      <w:r>
+        <w:rPr>
+          <w:rStyle w:val="NormalTok"/>
+        </w:rPr>
+        <w:t>bike_share[</w:t>
+      </w:r>
+      <w:r>
+        <w:rPr>
+          <w:rStyle w:val="DecValTok"/>
+        </w:rPr>
+        <w:t>1</w:t>
+      </w:r>
+      <w:r>
+        <w:rPr>
+          <w:rStyle w:val="SpecialCharTok"/>
+        </w:rPr>
+        <w:t>:</w:t>
+      </w:r>
+      <w:r>
+        <w:rPr>
+          <w:rStyle w:val="DecValTok"/>
+        </w:rPr>
+        <w:t>5</w:t>
+      </w:r>
+      <w:r>
+        <w:rPr>
+          <w:rStyle w:val="NormalTok"/>
+        </w:rPr>
+        <w:t xml:space="preserve">, ] </w:t>
+      </w:r>
+      <w:r>
+        <w:rPr>
+          <w:rStyle w:val="SpecialCharTok"/>
+        </w:rPr>
+        <w:t>|&gt;</w:t>
+      </w:r>
+      <w:r>
+        <w:rPr>
+          <w:rStyle w:val="NormalTok"/>
+        </w:rPr>
+        <w:t xml:space="preserve"> </w:t>
+      </w:r>
+      <w:r>
+        <w:br/>
+      </w:r>
+      <w:r>
+        <w:rPr>
+          <w:rStyle w:val="NormalTok"/>
+        </w:rPr>
+        <w:t xml:space="preserve">  </w:t>
+      </w:r>
       <w:r>
         <w:rPr>
           <w:rStyle w:val="FunctionTok"/>
         </w:rPr>
-        <w:t>csv</w:t>
+        <w:t>select</w:t>
       </w:r>
       <w:r>
         <w:rPr>
@@ -379,18 +485,65 @@
         </w:rPr>
         <w:t>(</w:t>
       </w:r>
-      <w:proofErr w:type="gramEnd"/>
       <w:r>
         <w:rPr>
           <w:rStyle w:val="StringTok"/>
         </w:rPr>
-        <w:t>"https://www4.stat.ncsu.edu/online/datasets/SeoulBikeData.csv"</w:t>
-      </w:r>
-      <w:r>
-        <w:rPr>
-          <w:rStyle w:val="NormalTok"/>
-        </w:rPr>
-        <w:t>,</w:t>
+        <w:t>`</w:t>
+      </w:r>
+      <w:r>
+        <w:rPr>
+          <w:rStyle w:val="AttributeTok"/>
+        </w:rPr>
+        <w:t>Rented Bike Count</w:t>
+      </w:r>
+      <w:r>
+        <w:rPr>
+          <w:rStyle w:val="StringTok"/>
+        </w:rPr>
+        <w:t>`</w:t>
+      </w:r>
+      <w:r>
+        <w:rPr>
+          <w:rStyle w:val="NormalTok"/>
+        </w:rPr>
+        <w:t xml:space="preserve">, Date, </w:t>
+      </w:r>
+      <w:r>
+        <w:rPr>
+          <w:rStyle w:val="StringTok"/>
+        </w:rPr>
+        <w:t>`</w:t>
+      </w:r>
+      <w:r>
+        <w:rPr>
+          <w:rStyle w:val="AttributeTok"/>
+        </w:rPr>
+        <w:t>Temperature(°C)</w:t>
+      </w:r>
+      <w:r>
+        <w:rPr>
+          <w:rStyle w:val="StringTok"/>
+        </w:rPr>
+        <w:t>`</w:t>
+      </w:r>
+      <w:r>
+        <w:rPr>
+          <w:rStyle w:val="NormalTok"/>
+        </w:rPr>
+        <w:t xml:space="preserve">) </w:t>
+      </w:r>
+      <w:r>
+        <w:rPr>
+          <w:rStyle w:val="SpecialCharTok"/>
+        </w:rPr>
+        <w:t>|&gt;</w:t>
+      </w:r>
+      <w:r>
+        <w:rPr>
+          <w:rStyle w:val="NormalTok"/>
+        </w:rPr>
+        <w:t xml:space="preserve"> </w:t>
       </w:r>
       <w:r>
         <w:br/>
@@ -399,207 +552,14 @@
         <w:rPr>
           <w:rStyle w:val="NormalTok"/>
         </w:rPr>
-        <w:t xml:space="preserve">                       </w:t>
-      </w:r>
-      <w:r>
-        <w:rPr>
-          <w:rStyle w:val="AttributeTok"/>
-        </w:rPr>
-        <w:t>local =</w:t>
-      </w:r>
-      <w:r>
-        <w:rPr>
-          <w:rStyle w:val="NormalTok"/>
-        </w:rPr>
-        <w:t xml:space="preserve"> </w:t>
+        <w:t xml:space="preserve">  </w:t>
       </w:r>
       <w:r>
         <w:rPr>
           <w:rStyle w:val="FunctionTok"/>
         </w:rPr>
-        <w:t>locale</w:t>
-      </w:r>
-      <w:r>
-        <w:rPr>
-          <w:rStyle w:val="NormalTok"/>
-        </w:rPr>
-        <w:t>(</w:t>
-      </w:r>
-      <w:r>
-        <w:rPr>
-          <w:rStyle w:val="AttributeTok"/>
-        </w:rPr>
-        <w:t>encoding =</w:t>
-      </w:r>
-      <w:r>
-        <w:rPr>
-          <w:rStyle w:val="NormalTok"/>
-        </w:rPr>
-        <w:t xml:space="preserve"> </w:t>
-      </w:r>
-      <w:r>
-        <w:rPr>
-          <w:rStyle w:val="StringTok"/>
-        </w:rPr>
-        <w:t>"latin1"</w:t>
-      </w:r>
-      <w:r>
-        <w:rPr>
-          <w:rStyle w:val="NormalTok"/>
-        </w:rPr>
-        <w:t>))</w:t>
-      </w:r>
-      <w:r>
-        <w:br/>
-      </w:r>
-      <w:proofErr w:type="spellStart"/>
-      <w:r>
-        <w:rPr>
-          <w:rStyle w:val="NormalTok"/>
-        </w:rPr>
-        <w:t>bike_share</w:t>
-      </w:r>
-      <w:proofErr w:type="spellEnd"/>
-      <w:r>
-        <w:rPr>
-          <w:rStyle w:val="NormalTok"/>
-        </w:rPr>
-        <w:t>[</w:t>
-      </w:r>
-      <w:r>
-        <w:rPr>
-          <w:rStyle w:val="DecValTok"/>
-        </w:rPr>
-        <w:t>1</w:t>
-      </w:r>
-      <w:r>
-        <w:rPr>
-          <w:rStyle w:val="SpecialCharTok"/>
-        </w:rPr>
-        <w:t>:</w:t>
-      </w:r>
-      <w:r>
-        <w:rPr>
-          <w:rStyle w:val="DecValTok"/>
-        </w:rPr>
-        <w:t>5</w:t>
-      </w:r>
-      <w:r>
-        <w:rPr>
-          <w:rStyle w:val="NormalTok"/>
-        </w:rPr>
-        <w:t xml:space="preserve">, ] </w:t>
-      </w:r>
-      <w:r>
-        <w:rPr>
-          <w:rStyle w:val="SpecialCharTok"/>
-        </w:rPr>
-        <w:t>|&gt;</w:t>
-      </w:r>
-      <w:r>
-        <w:rPr>
-          <w:rStyle w:val="NormalTok"/>
-        </w:rPr>
-        <w:t xml:space="preserve"> </w:t>
-      </w:r>
-      <w:r>
-        <w:br/>
-      </w:r>
-      <w:r>
-        <w:rPr>
-          <w:rStyle w:val="NormalTok"/>
-        </w:rPr>
-        <w:t xml:space="preserve">  </w:t>
-      </w:r>
-      <w:r>
-        <w:rPr>
-          <w:rStyle w:val="FunctionTok"/>
-        </w:rPr>
-        <w:t>select</w:t>
-      </w:r>
-      <w:r>
-        <w:rPr>
-          <w:rStyle w:val="NormalTok"/>
-        </w:rPr>
-        <w:t>(</w:t>
-      </w:r>
-      <w:r>
-        <w:rPr>
-          <w:rStyle w:val="StringTok"/>
-        </w:rPr>
-        <w:t>`</w:t>
-      </w:r>
-      <w:r>
-        <w:rPr>
-          <w:rStyle w:val="AttributeTok"/>
-        </w:rPr>
-        <w:t>Rented Bike Count</w:t>
-      </w:r>
-      <w:r>
-        <w:rPr>
-          <w:rStyle w:val="StringTok"/>
-        </w:rPr>
-        <w:t>`</w:t>
-      </w:r>
-      <w:r>
-        <w:rPr>
-          <w:rStyle w:val="NormalTok"/>
-        </w:rPr>
-        <w:t xml:space="preserve">, Date, </w:t>
-      </w:r>
-      <w:r>
-        <w:rPr>
-          <w:rStyle w:val="StringTok"/>
-        </w:rPr>
-        <w:t>`</w:t>
-      </w:r>
-      <w:r>
-        <w:rPr>
-          <w:rStyle w:val="AttributeTok"/>
-        </w:rPr>
-        <w:t>Temperature(°C)</w:t>
-      </w:r>
-      <w:r>
-        <w:rPr>
-          <w:rStyle w:val="StringTok"/>
-        </w:rPr>
-        <w:t>`</w:t>
-      </w:r>
-      <w:r>
-        <w:rPr>
-          <w:rStyle w:val="NormalTok"/>
-        </w:rPr>
-        <w:t xml:space="preserve">) </w:t>
-      </w:r>
-      <w:r>
-        <w:rPr>
-          <w:rStyle w:val="SpecialCharTok"/>
-        </w:rPr>
-        <w:t>|&gt;</w:t>
-      </w:r>
-      <w:r>
-        <w:rPr>
-          <w:rStyle w:val="NormalTok"/>
-        </w:rPr>
-        <w:t xml:space="preserve"> </w:t>
-      </w:r>
-      <w:r>
-        <w:br/>
-      </w:r>
-      <w:r>
-        <w:rPr>
-          <w:rStyle w:val="NormalTok"/>
-        </w:rPr>
-        <w:t xml:space="preserve">  </w:t>
-      </w:r>
-      <w:proofErr w:type="spellStart"/>
-      <w:r>
-        <w:rPr>
-          <w:rStyle w:val="FunctionTok"/>
-        </w:rPr>
         <w:t>kable</w:t>
       </w:r>
-      <w:proofErr w:type="spellEnd"/>
       <w:r>
         <w:rPr>
           <w:rStyle w:val="NormalTok"/>
@@ -950,11 +910,9 @@
       <w:r>
         <w:t xml:space="preserve">. Here, </w:t>
       </w:r>
-      <w:proofErr w:type="spellStart"/>
       <w:r>
         <w:t>i</w:t>
       </w:r>
-      <w:proofErr w:type="spellEnd"/>
       <w:r>
         <w:t xml:space="preserve"> = 1, 2, …, 8760.</w:t>
       </w:r>
@@ -1003,15 +961,7 @@
         <w:t>We could write the responses from the data as a column vector.</w:t>
       </w:r>
       <w:r>
-        <w:t xml:space="preserve"> In terms of the R object </w:t>
-      </w:r>
-      <w:proofErr w:type="spellStart"/>
-      <w:r>
-        <w:t>bike_share</w:t>
-      </w:r>
-      <w:proofErr w:type="spellEnd"/>
-      <w:r>
-        <w:t>, this is one of the columns there.</w:t>
+        <w:t xml:space="preserve"> In terms of the R object bike_share, this is one of the columns there.</w:t>
       </w:r>
       <w:r>
         <w:t>  </w:t>
@@ -1126,23 +1076,7 @@
         <w:t> </w:t>
       </w:r>
       <w:r>
-        <w:t xml:space="preserve">Again, we can consider a particular predictor variable as a column vector that represents one of the columns of our </w:t>
-      </w:r>
-      <w:proofErr w:type="spellStart"/>
-      <w:r>
-        <w:t>bike_share</w:t>
-      </w:r>
-      <w:proofErr w:type="spellEnd"/>
-      <w:r>
-        <w:t xml:space="preserve"> </w:t>
-      </w:r>
-      <w:proofErr w:type="spellStart"/>
-      <w:r>
-        <w:t>tibble</w:t>
-      </w:r>
-      <w:proofErr w:type="spellEnd"/>
-      <w:r>
-        <w:t xml:space="preserve">. </w:t>
+        <w:t xml:space="preserve">Again, we can consider a particular predictor variable as a column vector that represents one of the columns of our bike_share tibble. </w:t>
       </w:r>
       <w:r>
         <w:t> </w:t>
@@ -1178,21 +1112,7 @@
         <w:rPr>
           <w:rFonts w:eastAsiaTheme="minorEastAsia"/>
         </w:rPr>
-        <w:t xml:space="preserve">will represent observation </w:t>
-      </w:r>
-      <w:proofErr w:type="spellStart"/>
-      <w:r>
-        <w:rPr>
-          <w:rFonts w:eastAsiaTheme="minorEastAsia"/>
-        </w:rPr>
-        <w:t>i</w:t>
-      </w:r>
-      <w:proofErr w:type="spellEnd"/>
-      <w:r>
-        <w:rPr>
-          <w:rFonts w:eastAsiaTheme="minorEastAsia"/>
-        </w:rPr>
-        <w:t xml:space="preserve"> of variable j.</w:t>
+        <w:t>will represent observation i of variable j.</w:t>
       </w:r>
       <w:r>
         <w:br/>
@@ -1862,35 +1782,7 @@
         <w:rPr>
           <w:rFonts w:eastAsiaTheme="minorEastAsia"/>
         </w:rPr>
-        <w:t xml:space="preserve"> terms are </w:t>
-      </w:r>
-      <w:proofErr w:type="spellStart"/>
-      <w:r>
-        <w:rPr>
-          <w:rFonts w:eastAsiaTheme="minorEastAsia"/>
-        </w:rPr>
-        <w:t>iid</w:t>
-      </w:r>
-      <w:proofErr w:type="spellEnd"/>
-      <w:r>
-        <w:rPr>
-          <w:rFonts w:eastAsiaTheme="minorEastAsia"/>
-        </w:rPr>
-        <w:t xml:space="preserve"> – or independent and identically distributed – </w:t>
-      </w:r>
-      <w:proofErr w:type="spellStart"/>
-      <w:r>
-        <w:rPr>
-          <w:rFonts w:eastAsiaTheme="minorEastAsia"/>
-        </w:rPr>
-        <w:t>Noraml</w:t>
-      </w:r>
-      <w:proofErr w:type="spellEnd"/>
-      <w:r>
-        <w:rPr>
-          <w:rFonts w:eastAsiaTheme="minorEastAsia"/>
-        </w:rPr>
-        <w:t xml:space="preserve"> with mean 0 and variance </w:t>
+        <w:t xml:space="preserve"> terms are iid – or independent and identically distributed – Noraml with mean 0 and variance </w:t>
       </w:r>
       <m:oMath>
         <m:sSup>
@@ -2263,25 +2155,55 @@
       <w:pPr>
         <w:pStyle w:val="SourceCode"/>
       </w:pPr>
-      <w:proofErr w:type="spellStart"/>
-      <w:r>
-        <w:rPr>
-          <w:rStyle w:val="NormalTok"/>
-        </w:rPr>
-        <w:t>SLR_fit</w:t>
-      </w:r>
-      <w:proofErr w:type="spellEnd"/>
+      <w:r>
+        <w:rPr>
+          <w:rStyle w:val="NormalTok"/>
+        </w:rPr>
+        <w:t xml:space="preserve">SLR_fit </w:t>
+      </w:r>
+      <w:r>
+        <w:rPr>
+          <w:rStyle w:val="OtherTok"/>
+        </w:rPr>
+        <w:t>&lt;-</w:t>
+      </w:r>
       <w:r>
         <w:rPr>
           <w:rStyle w:val="NormalTok"/>
         </w:rPr>
         <w:t xml:space="preserve"> </w:t>
       </w:r>
-      <w:r>
-        <w:rPr>
-          <w:rStyle w:val="OtherTok"/>
-        </w:rPr>
-        <w:t>&lt;-</w:t>
+      <w:proofErr w:type="gramStart"/>
+      <w:r>
+        <w:rPr>
+          <w:rStyle w:val="FunctionTok"/>
+        </w:rPr>
+        <w:t>lm</w:t>
+      </w:r>
+      <w:r>
+        <w:rPr>
+          <w:rStyle w:val="NormalTok"/>
+        </w:rPr>
+        <w:t>(</w:t>
+      </w:r>
+      <w:proofErr w:type="gramEnd"/>
+      <w:r>
+        <w:rPr>
+          <w:rStyle w:val="StringTok"/>
+        </w:rPr>
+        <w:t>`</w:t>
+      </w:r>
+      <w:r>
+        <w:rPr>
+          <w:rStyle w:val="AttributeTok"/>
+        </w:rPr>
+        <w:t>Rented Bike Count</w:t>
+      </w:r>
+      <w:r>
+        <w:rPr>
+          <w:rStyle w:val="StringTok"/>
+        </w:rPr>
+        <w:t>`</w:t>
       </w:r>
       <w:r>
         <w:rPr>
@@ -2289,186 +2211,108 @@
         </w:rPr>
         <w:t xml:space="preserve"> </w:t>
       </w:r>
-      <w:proofErr w:type="spellStart"/>
-      <w:proofErr w:type="gramStart"/>
+      <w:r>
+        <w:rPr>
+          <w:rStyle w:val="SpecialCharTok"/>
+        </w:rPr>
+        <w:t>~</w:t>
+      </w:r>
+      <w:r>
+        <w:rPr>
+          <w:rStyle w:val="NormalTok"/>
+        </w:rPr>
+        <w:t xml:space="preserve"> </w:t>
+      </w:r>
+      <w:r>
+        <w:rPr>
+          <w:rStyle w:val="StringTok"/>
+        </w:rPr>
+        <w:t>`</w:t>
+      </w:r>
+      <w:r>
+        <w:rPr>
+          <w:rStyle w:val="AttributeTok"/>
+        </w:rPr>
+        <w:t>Temperature(°C)</w:t>
+      </w:r>
+      <w:r>
+        <w:rPr>
+          <w:rStyle w:val="StringTok"/>
+        </w:rPr>
+        <w:t>`</w:t>
+      </w:r>
+      <w:r>
+        <w:rPr>
+          <w:rStyle w:val="NormalTok"/>
+        </w:rPr>
+        <w:t xml:space="preserve">, </w:t>
+      </w:r>
+      <w:r>
+        <w:rPr>
+          <w:rStyle w:val="AttributeTok"/>
+        </w:rPr>
+        <w:t>data =</w:t>
+      </w:r>
+      <w:r>
+        <w:rPr>
+          <w:rStyle w:val="NormalTok"/>
+        </w:rPr>
+        <w:t xml:space="preserve"> bike_share)</w:t>
+      </w:r>
+      <w:r>
+        <w:br/>
+      </w:r>
       <w:r>
         <w:rPr>
           <w:rStyle w:val="FunctionTok"/>
         </w:rPr>
-        <w:t>lm</w:t>
-      </w:r>
-      <w:proofErr w:type="spellEnd"/>
-      <w:r>
-        <w:rPr>
-          <w:rStyle w:val="NormalTok"/>
-        </w:rPr>
-        <w:t>(</w:t>
-      </w:r>
-      <w:proofErr w:type="gramEnd"/>
-      <w:r>
-        <w:rPr>
-          <w:rStyle w:val="StringTok"/>
-        </w:rPr>
-        <w:t>`</w:t>
-      </w:r>
-      <w:r>
-        <w:rPr>
-          <w:rStyle w:val="AttributeTok"/>
-        </w:rPr>
-        <w:t>Rented Bike Count</w:t>
-      </w:r>
-      <w:r>
-        <w:rPr>
-          <w:rStyle w:val="StringTok"/>
-        </w:rPr>
-        <w:t>`</w:t>
-      </w:r>
-      <w:r>
-        <w:rPr>
-          <w:rStyle w:val="NormalTok"/>
-        </w:rPr>
-        <w:t xml:space="preserve"> </w:t>
+        <w:t>summary</w:t>
+      </w:r>
+      <w:r>
+        <w:rPr>
+          <w:rStyle w:val="NormalTok"/>
+        </w:rPr>
+        <w:t>(SLR_fit)</w:t>
       </w:r>
       <w:r>
         <w:rPr>
           <w:rStyle w:val="SpecialCharTok"/>
         </w:rPr>
-        <w:t>~</w:t>
-      </w:r>
-      <w:r>
-        <w:rPr>
-          <w:rStyle w:val="NormalTok"/>
-        </w:rPr>
-        <w:t xml:space="preserve"> </w:t>
-      </w:r>
-      <w:r>
-        <w:rPr>
-          <w:rStyle w:val="StringTok"/>
-        </w:rPr>
-        <w:t>`</w:t>
-      </w:r>
-      <w:r>
-        <w:rPr>
-          <w:rStyle w:val="AttributeTok"/>
-        </w:rPr>
-        <w:t>Temperature(°C)</w:t>
-      </w:r>
-      <w:r>
-        <w:rPr>
-          <w:rStyle w:val="StringTok"/>
-        </w:rPr>
-        <w:t>`</w:t>
-      </w:r>
-      <w:r>
-        <w:rPr>
-          <w:rStyle w:val="NormalTok"/>
-        </w:rPr>
-        <w:t xml:space="preserve">, </w:t>
-      </w:r>
-      <w:r>
-        <w:rPr>
-          <w:rStyle w:val="AttributeTok"/>
-        </w:rPr>
-        <w:t>data =</w:t>
-      </w:r>
-      <w:r>
-        <w:rPr>
-          <w:rStyle w:val="NormalTok"/>
-        </w:rPr>
-        <w:t xml:space="preserve"> </w:t>
-      </w:r>
-      <w:proofErr w:type="spellStart"/>
-      <w:r>
-        <w:rPr>
-          <w:rStyle w:val="NormalTok"/>
-        </w:rPr>
-        <w:t>bike_share</w:t>
-      </w:r>
-      <w:proofErr w:type="spellEnd"/>
-      <w:r>
-        <w:rPr>
-          <w:rStyle w:val="NormalTok"/>
-        </w:rPr>
-        <w:t>)</w:t>
+        <w:t>$</w:t>
+      </w:r>
+      <w:r>
+        <w:rPr>
+          <w:rStyle w:val="NormalTok"/>
+        </w:rPr>
+        <w:t xml:space="preserve">coefficients </w:t>
+      </w:r>
+      <w:r>
+        <w:rPr>
+          <w:rStyle w:val="SpecialCharTok"/>
+        </w:rPr>
+        <w:t>|&gt;</w:t>
       </w:r>
       <w:r>
         <w:br/>
       </w:r>
       <w:r>
         <w:rPr>
+          <w:rStyle w:val="NormalTok"/>
+        </w:rPr>
+        <w:t xml:space="preserve">  knitr</w:t>
+      </w:r>
+      <w:r>
+        <w:rPr>
+          <w:rStyle w:val="SpecialCharTok"/>
+        </w:rPr>
+        <w:t>::</w:t>
+      </w:r>
+      <w:r>
+        <w:rPr>
           <w:rStyle w:val="FunctionTok"/>
         </w:rPr>
-        <w:t>summary</w:t>
-      </w:r>
-      <w:r>
-        <w:rPr>
-          <w:rStyle w:val="NormalTok"/>
-        </w:rPr>
-        <w:t>(</w:t>
-      </w:r>
-      <w:proofErr w:type="spellStart"/>
-      <w:r>
-        <w:rPr>
-          <w:rStyle w:val="NormalTok"/>
-        </w:rPr>
-        <w:t>SLR_fit</w:t>
-      </w:r>
-      <w:proofErr w:type="spellEnd"/>
-      <w:r>
-        <w:rPr>
-          <w:rStyle w:val="NormalTok"/>
-        </w:rPr>
-        <w:t>)</w:t>
-      </w:r>
-      <w:r>
-        <w:rPr>
-          <w:rStyle w:val="SpecialCharTok"/>
-        </w:rPr>
-        <w:t>$</w:t>
-      </w:r>
-      <w:r>
-        <w:rPr>
-          <w:rStyle w:val="NormalTok"/>
-        </w:rPr>
-        <w:t xml:space="preserve">coefficients </w:t>
-      </w:r>
-      <w:r>
-        <w:rPr>
-          <w:rStyle w:val="SpecialCharTok"/>
-        </w:rPr>
-        <w:t>|&gt;</w:t>
-      </w:r>
-      <w:r>
-        <w:br/>
-      </w:r>
-      <w:r>
-        <w:rPr>
-          <w:rStyle w:val="NormalTok"/>
-        </w:rPr>
-        <w:t xml:space="preserve">  </w:t>
-      </w:r>
-      <w:proofErr w:type="spellStart"/>
-      <w:r>
-        <w:rPr>
-          <w:rStyle w:val="NormalTok"/>
-        </w:rPr>
-        <w:t>knitr</w:t>
-      </w:r>
-      <w:proofErr w:type="spellEnd"/>
-      <w:r>
-        <w:rPr>
-          <w:rStyle w:val="SpecialCharTok"/>
-        </w:rPr>
-        <w:t>::</w:t>
-      </w:r>
-      <w:proofErr w:type="spellStart"/>
-      <w:r>
-        <w:rPr>
-          <w:rStyle w:val="FunctionTok"/>
-        </w:rPr>
         <w:t>kable</w:t>
       </w:r>
-      <w:proofErr w:type="spellEnd"/>
       <w:r>
         <w:rPr>
           <w:rStyle w:val="NormalTok"/>
@@ -2555,13 +2399,8 @@
               <w:pStyle w:val="Compact"/>
               <w:jc w:val="right"/>
             </w:pPr>
-            <w:proofErr w:type="spellStart"/>
             <w:r>
-              <w:t>Pr</w:t>
-            </w:r>
-            <w:proofErr w:type="spellEnd"/>
-            <w:r>
-              <w:t>(&gt;|t|)</w:t>
+              <w:t>Pr(&gt;|t|)</w:t>
             </w:r>
           </w:p>
         </w:tc>
@@ -3054,35 +2893,107 @@
     </w:p>
     <w:p>
       <w:r>
-        <w:t xml:space="preserve">In the code below, we use the </w:t>
-      </w:r>
-      <w:proofErr w:type="spellStart"/>
-      <w:r>
+        <w:t>In the code below, we use the tibble function to create a tibble for predicting the bike count response for a temperature of 0 and for a temperature of 30.</w:t>
+      </w:r>
+    </w:p>
+    <w:p>
+      <w:pPr>
+        <w:pStyle w:val="SourceCode"/>
+      </w:pPr>
+      <w:proofErr w:type="gramStart"/>
+      <w:r>
+        <w:rPr>
+          <w:rStyle w:val="FunctionTok"/>
+        </w:rPr>
+        <w:t>predict</w:t>
+      </w:r>
+      <w:r>
+        <w:rPr>
+          <w:rStyle w:val="NormalTok"/>
+        </w:rPr>
+        <w:t>(</w:t>
+      </w:r>
+      <w:proofErr w:type="gramEnd"/>
+      <w:r>
+        <w:rPr>
+          <w:rStyle w:val="NormalTok"/>
+        </w:rPr>
+        <w:t xml:space="preserve">SLR_fit, </w:t>
+      </w:r>
+      <w:r>
+        <w:br/>
+      </w:r>
+      <w:r>
+        <w:rPr>
+          <w:rStyle w:val="NormalTok"/>
+        </w:rPr>
+        <w:t xml:space="preserve">        </w:t>
+      </w:r>
+      <w:r>
+        <w:rPr>
+          <w:rStyle w:val="AttributeTok"/>
+        </w:rPr>
+        <w:t>newdata =</w:t>
+      </w:r>
+      <w:r>
+        <w:rPr>
+          <w:rStyle w:val="NormalTok"/>
+        </w:rPr>
+        <w:t xml:space="preserve"> </w:t>
+      </w:r>
+      <w:r>
+        <w:rPr>
+          <w:rStyle w:val="FunctionTok"/>
+        </w:rPr>
         <w:t>tibble</w:t>
       </w:r>
-      <w:proofErr w:type="spellEnd"/>
-      <w:r>
-        <w:t xml:space="preserve"> function to create a </w:t>
-      </w:r>
-      <w:proofErr w:type="spellStart"/>
-      <w:r>
-        <w:t>tibble</w:t>
-      </w:r>
-      <w:proofErr w:type="spellEnd"/>
-      <w:r>
-        <w:t xml:space="preserve"> for predicting the bike count response for a temperature of 0 and for a temperature of 30.</w:t>
-      </w:r>
-    </w:p>
-    <w:p>
-      <w:pPr>
-        <w:pStyle w:val="SourceCode"/>
-      </w:pPr>
-      <w:proofErr w:type="gramStart"/>
+      <w:r>
+        <w:rPr>
+          <w:rStyle w:val="NormalTok"/>
+        </w:rPr>
+        <w:t>(</w:t>
+      </w:r>
+      <w:r>
+        <w:rPr>
+          <w:rStyle w:val="StringTok"/>
+        </w:rPr>
+        <w:t>`</w:t>
+      </w:r>
+      <w:r>
+        <w:rPr>
+          <w:rStyle w:val="AttributeTok"/>
+        </w:rPr>
+        <w:t>Temperature(°C)</w:t>
+      </w:r>
+      <w:r>
+        <w:rPr>
+          <w:rStyle w:val="StringTok"/>
+        </w:rPr>
+        <w:t>`</w:t>
+      </w:r>
+      <w:r>
+        <w:rPr>
+          <w:rStyle w:val="NormalTok"/>
+        </w:rPr>
+        <w:t xml:space="preserve"> </w:t>
+      </w:r>
+      <w:r>
+        <w:rPr>
+          <w:rStyle w:val="OtherTok"/>
+        </w:rPr>
+        <w:t>=</w:t>
+      </w:r>
+      <w:r>
+        <w:rPr>
+          <w:rStyle w:val="NormalTok"/>
+        </w:rPr>
+        <w:t xml:space="preserve"> </w:t>
+      </w:r>
       <w:r>
         <w:rPr>
           <w:rStyle w:val="FunctionTok"/>
         </w:rPr>
-        <w:t>predict</w:t>
+        <w:t>c</w:t>
       </w:r>
       <w:r>
         <w:rPr>
@@ -3090,15 +3001,12 @@
         </w:rPr>
         <w:t>(</w:t>
       </w:r>
-      <w:proofErr w:type="spellStart"/>
-      <w:proofErr w:type="gramEnd"/>
-      <w:r>
-        <w:rPr>
-          <w:rStyle w:val="NormalTok"/>
-        </w:rPr>
-        <w:t>SLR_fit</w:t>
-      </w:r>
-      <w:proofErr w:type="spellEnd"/>
+      <w:r>
+        <w:rPr>
+          <w:rStyle w:val="DecValTok"/>
+        </w:rPr>
+        <w:t>0</w:t>
+      </w:r>
       <w:r>
         <w:rPr>
           <w:rStyle w:val="NormalTok"/>
@@ -3106,6 +3014,18 @@
         <w:t xml:space="preserve">, </w:t>
       </w:r>
       <w:r>
+        <w:rPr>
+          <w:rStyle w:val="DecValTok"/>
+        </w:rPr>
+        <w:t>30</w:t>
+      </w:r>
+      <w:r>
+        <w:rPr>
+          <w:rStyle w:val="NormalTok"/>
+        </w:rPr>
+        <w:t xml:space="preserve">)), </w:t>
+      </w:r>
+      <w:r>
         <w:br/>
       </w:r>
       <w:r>
@@ -3114,19 +3034,44 @@
         </w:rPr>
         <w:t xml:space="preserve">        </w:t>
       </w:r>
-      <w:proofErr w:type="spellStart"/>
       <w:r>
         <w:rPr>
           <w:rStyle w:val="AttributeTok"/>
         </w:rPr>
-        <w:t>newdata</w:t>
-      </w:r>
-      <w:proofErr w:type="spellEnd"/>
+        <w:t>se.fit =</w:t>
+      </w:r>
+      <w:r>
+        <w:rPr>
+          <w:rStyle w:val="NormalTok"/>
+        </w:rPr>
+        <w:t xml:space="preserve"> </w:t>
+      </w:r>
+      <w:r>
+        <w:rPr>
+          <w:rStyle w:val="ConstantTok"/>
+        </w:rPr>
+        <w:t>TRUE</w:t>
+      </w:r>
+      <w:r>
+        <w:rPr>
+          <w:rStyle w:val="NormalTok"/>
+        </w:rPr>
+        <w:t xml:space="preserve">, </w:t>
+      </w:r>
+      <w:r>
+        <w:br/>
+      </w:r>
+      <w:r>
+        <w:rPr>
+          <w:rStyle w:val="NormalTok"/>
+        </w:rPr>
+        <w:t xml:space="preserve">        </w:t>
+      </w:r>
       <w:r>
         <w:rPr>
           <w:rStyle w:val="AttributeTok"/>
         </w:rPr>
-        <w:t xml:space="preserve"> =</w:t>
+        <w:t>interval =</w:t>
       </w:r>
       <w:r>
         <w:rPr>
@@ -3134,203 +3079,45 @@
         </w:rPr>
         <w:t xml:space="preserve"> </w:t>
       </w:r>
-      <w:proofErr w:type="spellStart"/>
+      <w:r>
+        <w:rPr>
+          <w:rStyle w:val="StringTok"/>
+        </w:rPr>
+        <w:t>"prediction"</w:t>
+      </w:r>
+      <w:r>
+        <w:rPr>
+          <w:rStyle w:val="NormalTok"/>
+        </w:rPr>
+        <w:t xml:space="preserve">) </w:t>
+      </w:r>
+      <w:r>
+        <w:rPr>
+          <w:rStyle w:val="SpecialCharTok"/>
+        </w:rPr>
+        <w:t>|&gt;</w:t>
+      </w:r>
+      <w:r>
+        <w:br/>
+      </w:r>
+      <w:r>
+        <w:rPr>
+          <w:rStyle w:val="NormalTok"/>
+        </w:rPr>
+        <w:t xml:space="preserve">  knitr</w:t>
+      </w:r>
+      <w:r>
+        <w:rPr>
+          <w:rStyle w:val="SpecialCharTok"/>
+        </w:rPr>
+        <w:t>::</w:t>
+      </w:r>
       <w:r>
         <w:rPr>
           <w:rStyle w:val="FunctionTok"/>
         </w:rPr>
-        <w:t>tibble</w:t>
-      </w:r>
-      <w:proofErr w:type="spellEnd"/>
-      <w:r>
-        <w:rPr>
-          <w:rStyle w:val="NormalTok"/>
-        </w:rPr>
-        <w:t>(</w:t>
-      </w:r>
-      <w:r>
-        <w:rPr>
-          <w:rStyle w:val="StringTok"/>
-        </w:rPr>
-        <w:t>`</w:t>
-      </w:r>
-      <w:r>
-        <w:rPr>
-          <w:rStyle w:val="AttributeTok"/>
-        </w:rPr>
-        <w:t>Temperature(°C)</w:t>
-      </w:r>
-      <w:r>
-        <w:rPr>
-          <w:rStyle w:val="StringTok"/>
-        </w:rPr>
-        <w:t>`</w:t>
-      </w:r>
-      <w:r>
-        <w:rPr>
-          <w:rStyle w:val="NormalTok"/>
-        </w:rPr>
-        <w:t xml:space="preserve"> </w:t>
-      </w:r>
-      <w:r>
-        <w:rPr>
-          <w:rStyle w:val="OtherTok"/>
-        </w:rPr>
-        <w:t>=</w:t>
-      </w:r>
-      <w:r>
-        <w:rPr>
-          <w:rStyle w:val="NormalTok"/>
-        </w:rPr>
-        <w:t xml:space="preserve"> </w:t>
-      </w:r>
-      <w:r>
-        <w:rPr>
-          <w:rStyle w:val="FunctionTok"/>
-        </w:rPr>
-        <w:t>c</w:t>
-      </w:r>
-      <w:r>
-        <w:rPr>
-          <w:rStyle w:val="NormalTok"/>
-        </w:rPr>
-        <w:t>(</w:t>
-      </w:r>
-      <w:r>
-        <w:rPr>
-          <w:rStyle w:val="DecValTok"/>
-        </w:rPr>
-        <w:t>0</w:t>
-      </w:r>
-      <w:r>
-        <w:rPr>
-          <w:rStyle w:val="NormalTok"/>
-        </w:rPr>
-        <w:t xml:space="preserve">, </w:t>
-      </w:r>
-      <w:r>
-        <w:rPr>
-          <w:rStyle w:val="DecValTok"/>
-        </w:rPr>
-        <w:t>30</w:t>
-      </w:r>
-      <w:r>
-        <w:rPr>
-          <w:rStyle w:val="NormalTok"/>
-        </w:rPr>
-        <w:t xml:space="preserve">)), </w:t>
-      </w:r>
-      <w:r>
-        <w:br/>
-      </w:r>
-      <w:r>
-        <w:rPr>
-          <w:rStyle w:val="NormalTok"/>
-        </w:rPr>
-        <w:t xml:space="preserve">        </w:t>
-      </w:r>
-      <w:proofErr w:type="spellStart"/>
-      <w:r>
-        <w:rPr>
-          <w:rStyle w:val="AttributeTok"/>
-        </w:rPr>
-        <w:t>se.fit</w:t>
-      </w:r>
-      <w:proofErr w:type="spellEnd"/>
-      <w:r>
-        <w:rPr>
-          <w:rStyle w:val="AttributeTok"/>
-        </w:rPr>
-        <w:t xml:space="preserve"> =</w:t>
-      </w:r>
-      <w:r>
-        <w:rPr>
-          <w:rStyle w:val="NormalTok"/>
-        </w:rPr>
-        <w:t xml:space="preserve"> </w:t>
-      </w:r>
-      <w:r>
-        <w:rPr>
-          <w:rStyle w:val="ConstantTok"/>
-        </w:rPr>
-        <w:t>TRUE</w:t>
-      </w:r>
-      <w:r>
-        <w:rPr>
-          <w:rStyle w:val="NormalTok"/>
-        </w:rPr>
-        <w:t xml:space="preserve">, </w:t>
-      </w:r>
-      <w:r>
-        <w:br/>
-      </w:r>
-      <w:r>
-        <w:rPr>
-          <w:rStyle w:val="NormalTok"/>
-        </w:rPr>
-        <w:t xml:space="preserve">        </w:t>
-      </w:r>
-      <w:r>
-        <w:rPr>
-          <w:rStyle w:val="AttributeTok"/>
-        </w:rPr>
-        <w:t>interval =</w:t>
-      </w:r>
-      <w:r>
-        <w:rPr>
-          <w:rStyle w:val="NormalTok"/>
-        </w:rPr>
-        <w:t xml:space="preserve"> </w:t>
-      </w:r>
-      <w:r>
-        <w:rPr>
-          <w:rStyle w:val="StringTok"/>
-        </w:rPr>
-        <w:t>"prediction"</w:t>
-      </w:r>
-      <w:r>
-        <w:rPr>
-          <w:rStyle w:val="NormalTok"/>
-        </w:rPr>
-        <w:t xml:space="preserve">) </w:t>
-      </w:r>
-      <w:r>
-        <w:rPr>
-          <w:rStyle w:val="SpecialCharTok"/>
-        </w:rPr>
-        <w:t>|&gt;</w:t>
-      </w:r>
-      <w:r>
-        <w:br/>
-      </w:r>
-      <w:r>
-        <w:rPr>
-          <w:rStyle w:val="NormalTok"/>
-        </w:rPr>
-        <w:t xml:space="preserve">  </w:t>
-      </w:r>
-      <w:proofErr w:type="spellStart"/>
-      <w:r>
-        <w:rPr>
-          <w:rStyle w:val="NormalTok"/>
-        </w:rPr>
-        <w:t>knitr</w:t>
-      </w:r>
-      <w:proofErr w:type="spellEnd"/>
-      <w:r>
-        <w:rPr>
-          <w:rStyle w:val="SpecialCharTok"/>
-        </w:rPr>
-        <w:t>::</w:t>
-      </w:r>
-      <w:proofErr w:type="spellStart"/>
-      <w:r>
-        <w:rPr>
-          <w:rStyle w:val="FunctionTok"/>
-        </w:rPr>
         <w:t>kable</w:t>
       </w:r>
-      <w:proofErr w:type="spellEnd"/>
       <w:r>
         <w:rPr>
           <w:rStyle w:val="NormalTok"/>
@@ -3377,11 +3164,9 @@
               <w:pStyle w:val="Compact"/>
               <w:jc w:val="right"/>
             </w:pPr>
-            <w:proofErr w:type="spellStart"/>
             <w:r>
               <w:t>lwr</w:t>
             </w:r>
-            <w:proofErr w:type="spellEnd"/>
           </w:p>
         </w:tc>
         <w:tc>
@@ -3393,11 +3178,9 @@
               <w:pStyle w:val="Compact"/>
               <w:jc w:val="right"/>
             </w:pPr>
-            <w:proofErr w:type="spellStart"/>
             <w:r>
               <w:t>upr</w:t>
             </w:r>
-            <w:proofErr w:type="spellEnd"/>
           </w:p>
         </w:tc>
       </w:tr>
@@ -3514,11 +3297,9 @@
               <w:pStyle w:val="Compact"/>
               <w:jc w:val="right"/>
             </w:pPr>
-            <w:proofErr w:type="spellStart"/>
             <w:r>
               <w:t>Se.fit</w:t>
             </w:r>
-            <w:proofErr w:type="spellEnd"/>
           </w:p>
         </w:tc>
       </w:tr>
@@ -3567,13 +3348,8 @@
       <w:pPr>
         <w:pStyle w:val="BodyText"/>
       </w:pPr>
-      <w:proofErr w:type="spellStart"/>
-      <w:r>
-        <w:t>Residual.scale</w:t>
-      </w:r>
-      <w:proofErr w:type="spellEnd"/>
-      <w:r>
-        <w:t xml:space="preserve"> = 543.4984</w:t>
+      <w:r>
+        <w:t>Residual.scale = 543.4984</w:t>
       </w:r>
     </w:p>
     <w:p>
@@ -5053,7 +4829,6 @@
       <w:pPr>
         <w:pStyle w:val="SourceCode"/>
       </w:pPr>
-      <w:proofErr w:type="spellStart"/>
       <w:r>
         <w:rPr>
           <w:rStyle w:val="NormalTok"/>
@@ -5065,14 +4840,7 @@
         <w:rPr>
           <w:rStyle w:val="NormalTok"/>
         </w:rPr>
-        <w:t>share</w:t>
-      </w:r>
-      <w:proofErr w:type="spellEnd"/>
-      <w:r>
-        <w:rPr>
-          <w:rStyle w:val="NormalTok"/>
-        </w:rPr>
-        <w:t>[</w:t>
+        <w:t>share[</w:t>
       </w:r>
       <w:proofErr w:type="gramEnd"/>
       <w:r>
@@ -5240,14 +5008,12 @@
         </w:rPr>
         <w:t xml:space="preserve">  </w:t>
       </w:r>
-      <w:proofErr w:type="spellStart"/>
       <w:r>
         <w:rPr>
           <w:rStyle w:val="FunctionTok"/>
         </w:rPr>
         <w:t>kable</w:t>
       </w:r>
-      <w:proofErr w:type="spellEnd"/>
       <w:r>
         <w:rPr>
           <w:rStyle w:val="NormalTok"/>
@@ -7161,59 +6927,84 @@
               </m:sSub>
             </m:e>
           </m:d>
-          <m:r>
-            <m:rPr>
-              <m:sty m:val="p"/>
-            </m:rPr>
-            <w:rPr>
-              <w:rFonts w:ascii="Cambria Math" w:hAnsi="Cambria Math"/>
-            </w:rPr>
-            <m:t>ln⁡</m:t>
-          </m:r>
-          <m:r>
-            <w:rPr>
-              <w:rFonts w:ascii="Cambria Math" w:hAnsi="Cambria Math"/>
-            </w:rPr>
-            <m:t>(1-</m:t>
-          </m:r>
-          <m:acc>
-            <m:accPr>
+          <m:func>
+            <m:funcPr>
               <m:ctrlPr>
                 <w:rPr>
                   <w:rFonts w:ascii="Cambria Math" w:hAnsi="Cambria Math"/>
-                  <w:i/>
                 </w:rPr>
               </m:ctrlPr>
-            </m:accPr>
+            </m:funcPr>
+            <m:fName>
+              <m:r>
+                <m:rPr>
+                  <m:sty m:val="p"/>
+                </m:rPr>
+                <w:rPr>
+                  <w:rFonts w:ascii="Cambria Math" w:hAnsi="Cambria Math"/>
+                </w:rPr>
+                <m:t>ln</m:t>
+              </m:r>
+            </m:fName>
             <m:e>
-              <m:sSub>
-                <m:sSubPr>
+              <m:d>
+                <m:dPr>
                   <m:ctrlPr>
                     <w:rPr>
                       <w:rFonts w:ascii="Cambria Math" w:hAnsi="Cambria Math"/>
                       <w:i/>
                     </w:rPr>
                   </m:ctrlPr>
-                </m:sSubPr>
+                </m:dPr>
                 <m:e>
                   <m:r>
                     <w:rPr>
                       <w:rFonts w:ascii="Cambria Math" w:hAnsi="Cambria Math"/>
                     </w:rPr>
-                    <m:t>y</m:t>
+                    <m:t>1-</m:t>
                   </m:r>
+                  <m:acc>
+                    <m:accPr>
+                      <m:ctrlPr>
+                        <w:rPr>
+                          <w:rFonts w:ascii="Cambria Math" w:hAnsi="Cambria Math"/>
+                          <w:i/>
+                        </w:rPr>
+                      </m:ctrlPr>
+                    </m:accPr>
+                    <m:e>
+                      <m:sSub>
+                        <m:sSubPr>
+                          <m:ctrlPr>
+                            <w:rPr>
+                              <w:rFonts w:ascii="Cambria Math" w:hAnsi="Cambria Math"/>
+                              <w:i/>
+                            </w:rPr>
+                          </m:ctrlPr>
+                        </m:sSubPr>
+                        <m:e>
+                          <m:r>
+                            <w:rPr>
+                              <w:rFonts w:ascii="Cambria Math" w:hAnsi="Cambria Math"/>
+                            </w:rPr>
+                            <m:t>y</m:t>
+                          </m:r>
+                        </m:e>
+                        <m:sub>
+                          <m:r>
+                            <w:rPr>
+                              <w:rFonts w:ascii="Cambria Math" w:hAnsi="Cambria Math"/>
+                            </w:rPr>
+                            <m:t>i</m:t>
+                          </m:r>
+                        </m:sub>
+                      </m:sSub>
+                    </m:e>
+                  </m:acc>
                 </m:e>
-                <m:sub>
-                  <m:r>
-                    <w:rPr>
-                      <w:rFonts w:ascii="Cambria Math" w:hAnsi="Cambria Math"/>
-                    </w:rPr>
-                    <m:t>i</m:t>
-                  </m:r>
-                </m:sub>
-              </m:sSub>
+              </m:d>
             </m:e>
-          </m:acc>
+          </m:func>
           <m:r>
             <w:rPr>
               <w:rFonts w:ascii="Cambria Math" w:hAnsi="Cambria Math"/>
@@ -7637,21 +7428,7 @@
         <w:rPr>
           <w:rStyle w:val="NormalTok"/>
         </w:rPr>
-        <w:t>(</w:t>
-      </w:r>
-      <w:proofErr w:type="spellStart"/>
-      <w:r>
-        <w:rPr>
-          <w:rStyle w:val="NormalTok"/>
-        </w:rPr>
-        <w:t>mclust</w:t>
-      </w:r>
-      <w:proofErr w:type="spellEnd"/>
-      <w:r>
-        <w:rPr>
-          <w:rStyle w:val="NormalTok"/>
-        </w:rPr>
-        <w:t>)</w:t>
+        <w:t>(mclust)</w:t>
       </w:r>
       <w:r>
         <w:br/>
@@ -7666,38 +7443,16 @@
         <w:rPr>
           <w:rStyle w:val="NormalTok"/>
         </w:rPr>
-        <w:t>(</w:t>
-      </w:r>
-      <w:proofErr w:type="spellStart"/>
-      <w:r>
-        <w:rPr>
-          <w:rStyle w:val="NormalTok"/>
-        </w:rPr>
-        <w:t>dplyr</w:t>
-      </w:r>
-      <w:proofErr w:type="spellEnd"/>
-      <w:r>
-        <w:rPr>
-          <w:rStyle w:val="NormalTok"/>
-        </w:rPr>
-        <w:t>)</w:t>
+        <w:t>(dplyr)</w:t>
       </w:r>
       <w:r>
         <w:br/>
       </w:r>
-      <w:proofErr w:type="spellStart"/>
-      <w:r>
-        <w:rPr>
-          <w:rStyle w:val="NormalTok"/>
-        </w:rPr>
-        <w:t>GvHD.pos</w:t>
-      </w:r>
-      <w:proofErr w:type="spellEnd"/>
-      <w:r>
-        <w:rPr>
-          <w:rStyle w:val="NormalTok"/>
-        </w:rPr>
-        <w:t>[</w:t>
+      <w:r>
+        <w:rPr>
+          <w:rStyle w:val="NormalTok"/>
+        </w:rPr>
+        <w:t>GvHD.pos[</w:t>
       </w:r>
       <w:r>
         <w:rPr>
@@ -7738,14 +7493,12 @@
         </w:rPr>
         <w:t xml:space="preserve">  </w:t>
       </w:r>
-      <w:proofErr w:type="spellStart"/>
       <w:r>
         <w:rPr>
           <w:rStyle w:val="FunctionTok"/>
         </w:rPr>
         <w:t>kable</w:t>
       </w:r>
-      <w:proofErr w:type="spellEnd"/>
       <w:r>
         <w:rPr>
           <w:rStyle w:val="NormalTok"/>
@@ -8264,7 +8017,6 @@
         </w:rPr>
         <w:t xml:space="preserve"> </w:t>
       </w:r>
-      <w:proofErr w:type="spellStart"/>
       <w:proofErr w:type="gramStart"/>
       <w:r>
         <w:rPr>
@@ -8272,27 +8024,18 @@
         </w:rPr>
         <w:t>Mclust</w:t>
       </w:r>
-      <w:proofErr w:type="spellEnd"/>
       <w:r>
         <w:rPr>
           <w:rStyle w:val="NormalTok"/>
         </w:rPr>
         <w:t>(</w:t>
       </w:r>
-      <w:proofErr w:type="spellStart"/>
       <w:proofErr w:type="gramEnd"/>
       <w:r>
         <w:rPr>
           <w:rStyle w:val="NormalTok"/>
         </w:rPr>
-        <w:t>GvHD.pos</w:t>
-      </w:r>
-      <w:proofErr w:type="spellEnd"/>
-      <w:r>
-        <w:rPr>
-          <w:rStyle w:val="NormalTok"/>
-        </w:rPr>
-        <w:t xml:space="preserve">, </w:t>
+        <w:t xml:space="preserve">GvHD.pos, </w:t>
       </w:r>
       <w:r>
         <w:rPr>
@@ -8321,14 +8064,57 @@
       <w:r>
         <w:br/>
       </w:r>
-      <w:proofErr w:type="spellStart"/>
-      <w:r>
-        <w:rPr>
-          <w:rStyle w:val="NormalTok"/>
-        </w:rPr>
-        <w:t>GvHD_cluster</w:t>
-      </w:r>
-      <w:proofErr w:type="spellEnd"/>
+      <w:r>
+        <w:rPr>
+          <w:rStyle w:val="NormalTok"/>
+        </w:rPr>
+        <w:t xml:space="preserve">GvHD_cluster </w:t>
+      </w:r>
+      <w:r>
+        <w:rPr>
+          <w:rStyle w:val="OtherTok"/>
+        </w:rPr>
+        <w:t>&lt;-</w:t>
+      </w:r>
+      <w:r>
+        <w:rPr>
+          <w:rStyle w:val="NormalTok"/>
+        </w:rPr>
+        <w:t xml:space="preserve"> GvHD.pos </w:t>
+      </w:r>
+      <w:r>
+        <w:rPr>
+          <w:rStyle w:val="SpecialCharTok"/>
+        </w:rPr>
+        <w:t>|&gt;</w:t>
+      </w:r>
+      <w:r>
+        <w:br/>
+      </w:r>
+      <w:r>
+        <w:rPr>
+          <w:rStyle w:val="NormalTok"/>
+        </w:rPr>
+        <w:t xml:space="preserve">  </w:t>
+      </w:r>
+      <w:r>
+        <w:rPr>
+          <w:rStyle w:val="FunctionTok"/>
+        </w:rPr>
+        <w:t>mutate</w:t>
+      </w:r>
+      <w:r>
+        <w:rPr>
+          <w:rStyle w:val="NormalTok"/>
+        </w:rPr>
+        <w:t>(</w:t>
+      </w:r>
+      <w:r>
+        <w:rPr>
+          <w:rStyle w:val="AttributeTok"/>
+        </w:rPr>
+        <w:t>cluster =</w:t>
+      </w:r>
       <w:r>
         <w:rPr>
           <w:rStyle w:val="NormalTok"/>
@@ -8337,34 +8123,65 @@
       </w:r>
       <w:r>
         <w:rPr>
-          <w:rStyle w:val="OtherTok"/>
-        </w:rPr>
-        <w:t>&lt;-</w:t>
-      </w:r>
-      <w:r>
-        <w:rPr>
-          <w:rStyle w:val="NormalTok"/>
-        </w:rPr>
-        <w:t xml:space="preserve"> </w:t>
-      </w:r>
-      <w:proofErr w:type="spellStart"/>
-      <w:r>
-        <w:rPr>
-          <w:rStyle w:val="NormalTok"/>
-        </w:rPr>
-        <w:t>GvHD.pos</w:t>
-      </w:r>
-      <w:proofErr w:type="spellEnd"/>
-      <w:r>
-        <w:rPr>
-          <w:rStyle w:val="NormalTok"/>
-        </w:rPr>
-        <w:t xml:space="preserve"> </w:t>
+          <w:rStyle w:val="FunctionTok"/>
+        </w:rPr>
+        <w:t>as.factor</w:t>
+      </w:r>
+      <w:r>
+        <w:rPr>
+          <w:rStyle w:val="NormalTok"/>
+        </w:rPr>
+        <w:t>(clusters</w:t>
       </w:r>
       <w:r>
         <w:rPr>
           <w:rStyle w:val="SpecialCharTok"/>
         </w:rPr>
+        <w:t>$</w:t>
+      </w:r>
+      <w:r>
+        <w:rPr>
+          <w:rStyle w:val="NormalTok"/>
+        </w:rPr>
+        <w:t>classification))</w:t>
+      </w:r>
+      <w:r>
+        <w:br/>
+      </w:r>
+      <w:r>
+        <w:rPr>
+          <w:rStyle w:val="NormalTok"/>
+        </w:rPr>
+        <w:t>GvHD_cluster[</w:t>
+      </w:r>
+      <w:r>
+        <w:rPr>
+          <w:rStyle w:val="DecValTok"/>
+        </w:rPr>
+        <w:t>1</w:t>
+      </w:r>
+      <w:r>
+        <w:rPr>
+          <w:rStyle w:val="SpecialCharTok"/>
+        </w:rPr>
+        <w:t>:</w:t>
+      </w:r>
+      <w:r>
+        <w:rPr>
+          <w:rStyle w:val="DecValTok"/>
+        </w:rPr>
+        <w:t>5</w:t>
+      </w:r>
+      <w:r>
+        <w:rPr>
+          <w:rStyle w:val="NormalTok"/>
+        </w:rPr>
+        <w:t xml:space="preserve">, ] </w:t>
+      </w:r>
+      <w:r>
+        <w:rPr>
+          <w:rStyle w:val="SpecialCharTok"/>
+        </w:rPr>
         <w:t>|&gt;</w:t>
       </w:r>
       <w:r>
@@ -8380,130 +8197,8 @@
         <w:rPr>
           <w:rStyle w:val="FunctionTok"/>
         </w:rPr>
-        <w:t>mutate</w:t>
-      </w:r>
-      <w:r>
-        <w:rPr>
-          <w:rStyle w:val="NormalTok"/>
-        </w:rPr>
-        <w:t>(</w:t>
-      </w:r>
-      <w:r>
-        <w:rPr>
-          <w:rStyle w:val="AttributeTok"/>
-        </w:rPr>
-        <w:t>cluster =</w:t>
-      </w:r>
-      <w:r>
-        <w:rPr>
-          <w:rStyle w:val="NormalTok"/>
-        </w:rPr>
-        <w:t xml:space="preserve"> </w:t>
-      </w:r>
-      <w:proofErr w:type="spellStart"/>
-      <w:r>
-        <w:rPr>
-          <w:rStyle w:val="FunctionTok"/>
-        </w:rPr>
-        <w:t>as.factor</w:t>
-      </w:r>
-      <w:proofErr w:type="spellEnd"/>
-      <w:r>
-        <w:rPr>
-          <w:rStyle w:val="NormalTok"/>
-        </w:rPr>
-        <w:t>(</w:t>
-      </w:r>
-      <w:proofErr w:type="spellStart"/>
-      <w:r>
-        <w:rPr>
-          <w:rStyle w:val="NormalTok"/>
-        </w:rPr>
-        <w:t>clusters</w:t>
-      </w:r>
-      <w:r>
-        <w:rPr>
-          <w:rStyle w:val="SpecialCharTok"/>
-        </w:rPr>
-        <w:t>$</w:t>
-      </w:r>
-      <w:r>
-        <w:rPr>
-          <w:rStyle w:val="NormalTok"/>
-        </w:rPr>
-        <w:t>classification</w:t>
-      </w:r>
-      <w:proofErr w:type="spellEnd"/>
-      <w:r>
-        <w:rPr>
-          <w:rStyle w:val="NormalTok"/>
-        </w:rPr>
-        <w:t>))</w:t>
-      </w:r>
-      <w:r>
-        <w:br/>
-      </w:r>
-      <w:proofErr w:type="spellStart"/>
-      <w:r>
-        <w:rPr>
-          <w:rStyle w:val="NormalTok"/>
-        </w:rPr>
-        <w:t>GvHD_cluster</w:t>
-      </w:r>
-      <w:proofErr w:type="spellEnd"/>
-      <w:r>
-        <w:rPr>
-          <w:rStyle w:val="NormalTok"/>
-        </w:rPr>
-        <w:t>[</w:t>
-      </w:r>
-      <w:r>
-        <w:rPr>
-          <w:rStyle w:val="DecValTok"/>
-        </w:rPr>
-        <w:t>1</w:t>
-      </w:r>
-      <w:r>
-        <w:rPr>
-          <w:rStyle w:val="SpecialCharTok"/>
-        </w:rPr>
-        <w:t>:</w:t>
-      </w:r>
-      <w:r>
-        <w:rPr>
-          <w:rStyle w:val="DecValTok"/>
-        </w:rPr>
-        <w:t>5</w:t>
-      </w:r>
-      <w:r>
-        <w:rPr>
-          <w:rStyle w:val="NormalTok"/>
-        </w:rPr>
-        <w:t xml:space="preserve">, ] </w:t>
-      </w:r>
-      <w:r>
-        <w:rPr>
-          <w:rStyle w:val="SpecialCharTok"/>
-        </w:rPr>
-        <w:t>|&gt;</w:t>
-      </w:r>
-      <w:r>
-        <w:br/>
-      </w:r>
-      <w:r>
-        <w:rPr>
-          <w:rStyle w:val="NormalTok"/>
-        </w:rPr>
-        <w:t xml:space="preserve">  </w:t>
-      </w:r>
-      <w:proofErr w:type="spellStart"/>
-      <w:r>
-        <w:rPr>
-          <w:rStyle w:val="FunctionTok"/>
-        </w:rPr>
         <w:t>kable</w:t>
       </w:r>
-      <w:proofErr w:type="spellEnd"/>
       <w:r>
         <w:rPr>
           <w:rStyle w:val="NormalTok"/>

</xml_diff>